<commit_message>
edit in sample resume
</commit_message>
<xml_diff>
--- a/Alok Cybage Resume.docx
+++ b/Alok Cybage Resume.docx
@@ -34,14 +34,34 @@
           <w:szCs w:val="20"/>
         </w:rPr>
       </w:pPr>
+      <w:proofErr w:type="spellStart"/>
       <w:r>
         <w:rPr>
           <w:rFonts w:ascii="Arial" w:hAnsi="Arial" w:cs="Arial"/>
           <w:sz w:val="18"/>
           <w:szCs w:val="20"/>
         </w:rPr>
-        <w:t>Emp code :13417</w:t>
-      </w:r>
+        <w:t>Emp</w:t>
+      </w:r>
+      <w:proofErr w:type="spellEnd"/>
+      <w:r>
+        <w:rPr>
+          <w:rFonts w:ascii="Arial" w:hAnsi="Arial" w:cs="Arial"/>
+          <w:sz w:val="18"/>
+          <w:szCs w:val="20"/>
+        </w:rPr>
+        <w:t xml:space="preserve"> </w:t>
+      </w:r>
+      <w:proofErr w:type="gramStart"/>
+      <w:r>
+        <w:rPr>
+          <w:rFonts w:ascii="Arial" w:hAnsi="Arial" w:cs="Arial"/>
+          <w:sz w:val="18"/>
+          <w:szCs w:val="20"/>
+        </w:rPr>
+        <w:t>code :13417</w:t>
+      </w:r>
+      <w:proofErr w:type="gramEnd"/>
     </w:p>
     <w:p>
       <w:pPr>
@@ -54,13 +74,23 @@
           <w:szCs w:val="20"/>
         </w:rPr>
       </w:pPr>
+      <w:proofErr w:type="spellStart"/>
       <w:r>
         <w:rPr>
           <w:rFonts w:ascii="Arial" w:hAnsi="Arial" w:cs="Arial"/>
           <w:sz w:val="18"/>
           <w:szCs w:val="20"/>
         </w:rPr>
-        <w:t>Cybage Software Pvt. Ltd.</w:t>
+        <w:t>Cybage</w:t>
+      </w:r>
+      <w:proofErr w:type="spellEnd"/>
+      <w:r>
+        <w:rPr>
+          <w:rFonts w:ascii="Arial" w:hAnsi="Arial" w:cs="Arial"/>
+          <w:sz w:val="18"/>
+          <w:szCs w:val="20"/>
+        </w:rPr>
+        <w:t xml:space="preserve"> Software Pvt. Ltd.</w:t>
       </w:r>
     </w:p>
     <w:p>
@@ -89,7 +119,24 @@
           <w:szCs w:val="20"/>
         </w:rPr>
         <w:br/>
-        <w:t>Vadgaon Sheri</w:t>
+      </w:r>
+      <w:proofErr w:type="spellStart"/>
+      <w:r>
+        <w:rPr>
+          <w:rFonts w:ascii="Arial" w:hAnsi="Arial" w:cs="Arial"/>
+          <w:sz w:val="18"/>
+          <w:szCs w:val="20"/>
+        </w:rPr>
+        <w:t>Vadgaon</w:t>
+      </w:r>
+      <w:proofErr w:type="spellEnd"/>
+      <w:r>
+        <w:rPr>
+          <w:rFonts w:ascii="Arial" w:hAnsi="Arial" w:cs="Arial"/>
+          <w:sz w:val="18"/>
+          <w:szCs w:val="20"/>
+        </w:rPr>
+        <w:t xml:space="preserve"> Sheri</w:t>
       </w:r>
       <w:r>
         <w:rPr>
@@ -735,6 +782,7 @@
         </w:rPr>
         <w:t xml:space="preserve"> jQuery, JavaScript, </w:t>
       </w:r>
+      <w:proofErr w:type="spellStart"/>
       <w:r>
         <w:rPr>
           <w:rFonts w:ascii="Arial" w:eastAsiaTheme="minorHAnsi" w:hAnsi="Arial" w:cs="Arial"/>
@@ -742,7 +790,17 @@
           <w:sz w:val="20"/>
           <w:szCs w:val="20"/>
         </w:rPr>
-        <w:t xml:space="preserve">BootStrap </w:t>
+        <w:t>BootStrap</w:t>
+      </w:r>
+      <w:proofErr w:type="spellEnd"/>
+      <w:r>
+        <w:rPr>
+          <w:rFonts w:ascii="Arial" w:eastAsiaTheme="minorHAnsi" w:hAnsi="Arial" w:cs="Arial"/>
+          <w:bCs/>
+          <w:sz w:val="20"/>
+          <w:szCs w:val="20"/>
+        </w:rPr>
+        <w:t xml:space="preserve"> </w:t>
       </w:r>
       <w:r>
         <w:rPr>
@@ -903,6 +961,7 @@
         </w:rPr>
         <w:t xml:space="preserve"> MySQL </w:t>
       </w:r>
+      <w:proofErr w:type="spellStart"/>
       <w:r>
         <w:rPr>
           <w:rFonts w:ascii="Arial" w:hAnsi="Arial" w:cs="Arial"/>
@@ -912,6 +971,7 @@
         </w:rPr>
         <w:t>QueryBrowser</w:t>
       </w:r>
+      <w:proofErr w:type="spellEnd"/>
       <w:r>
         <w:rPr>
           <w:rFonts w:ascii="Arial" w:hAnsi="Arial" w:cs="Arial"/>
@@ -1388,8 +1448,6 @@
           <w:numId w:val="0"/>
         </w:numPr>
       </w:pPr>
-      <w:bookmarkStart w:id="0" w:name="_GoBack"/>
-      <w:bookmarkEnd w:id="0"/>
     </w:p>
     <w:p>
       <w:pPr>
@@ -1645,7 +1703,27 @@
           <w:sz w:val="20"/>
           <w:szCs w:val="20"/>
         </w:rPr>
-        <w:t xml:space="preserve">, MySQL QueryBrowser  </w:t>
+        <w:t xml:space="preserve">, MySQL </w:t>
+      </w:r>
+      <w:proofErr w:type="spellStart"/>
+      <w:r>
+        <w:rPr>
+          <w:rFonts w:ascii="Arial" w:hAnsi="Arial" w:cs="Arial"/>
+          <w:bCs/>
+          <w:sz w:val="20"/>
+          <w:szCs w:val="20"/>
+        </w:rPr>
+        <w:t>QueryBrowser</w:t>
+      </w:r>
+      <w:proofErr w:type="spellEnd"/>
+      <w:r>
+        <w:rPr>
+          <w:rFonts w:ascii="Arial" w:hAnsi="Arial" w:cs="Arial"/>
+          <w:bCs/>
+          <w:sz w:val="20"/>
+          <w:szCs w:val="20"/>
+        </w:rPr>
+        <w:t xml:space="preserve">  </w:t>
       </w:r>
     </w:p>
     <w:p>
@@ -1721,8 +1799,13 @@
         <w:t>/</w:t>
       </w:r>
       <w:r>
-        <w:t xml:space="preserve">Remove medicines in/from stock </w:t>
-      </w:r>
+        <w:t>Remove medi</w:t>
+      </w:r>
+      <w:r>
+        <w:t>cines in/from stock</w:t>
+      </w:r>
+      <w:bookmarkStart w:id="0" w:name="_GoBack"/>
+      <w:bookmarkEnd w:id="0"/>
     </w:p>
     <w:p>
       <w:pPr>

</xml_diff>